<commit_message>
Exercise 2 - Complexity
Added code Snippets and new chapter in Doc file for complexity
</commit_message>
<xml_diff>
--- a/PYTHON PRIMER.docx
+++ b/PYTHON PRIMER.docx
@@ -1,7 +1,29 @@
 
 <file path=word/document.xml><?xml version="1.0" encoding="utf-8"?>
 <w:document xmlns:wpc="http://schemas.microsoft.com/office/word/2010/wordprocessingCanvas" xmlns:cx="http://schemas.microsoft.com/office/drawing/2014/chartex" xmlns:cx1="http://schemas.microsoft.com/office/drawing/2015/9/8/chartex" xmlns:cx2="http://schemas.microsoft.com/office/drawing/2015/10/21/chartex" xmlns:cx3="http://schemas.microsoft.com/office/drawing/2016/5/9/chartex" xmlns:cx4="http://schemas.microsoft.com/office/drawing/2016/5/10/chartex" xmlns:cx5="http://schemas.microsoft.com/office/drawing/2016/5/11/chartex" xmlns:mc="http://schemas.openxmlformats.org/markup-compatibility/2006" xmlns:o="urn:schemas-microsoft-com:office:office" xmlns:r="http://schemas.openxmlformats.org/officeDocument/2006/relationships" xmlns:m="http://schemas.openxmlformats.org/officeDocument/2006/math" xmlns:v="urn:schemas-microsoft-com:vml" xmlns:wp14="http://schemas.microsoft.com/office/word/2010/wordprocessingDrawing" xmlns:wp="http://schemas.openxmlformats.org/drawingml/2006/wordprocessingDrawing" xmlns:w10="urn:schemas-microsoft-com:office:word" xmlns:w="http://schemas.openxmlformats.org/wordprocessingml/2006/main" xmlns:w14="http://schemas.microsoft.com/office/word/2010/wordml" xmlns:w15="http://schemas.microsoft.com/office/word/2012/wordml" xmlns:w16se="http://schemas.microsoft.com/office/word/2015/wordml/symex" xmlns:wpg="http://schemas.microsoft.com/office/word/2010/wordprocessingGroup" xmlns:wpi="http://schemas.microsoft.com/office/word/2010/wordprocessingInk" xmlns:wne="http://schemas.microsoft.com/office/word/2006/wordml" xmlns:wps="http://schemas.microsoft.com/office/word/2010/wordprocessingShape" mc:Ignorable="w14 w15 w16se wp14">
+  <w:background w:color="FFFFFF" w:themeColor="background1"/>
   <w:body>
+    <w:p>
+      <w:pPr>
+        <w:rPr>
+          <w:rFonts w:ascii="Lucida Sans" w:hAnsi="Lucida Sans" w:cs="Lucida Sans"/>
+          <w:b/>
+          <w:color w:val="00B0F0"/>
+          <w:sz w:val="144"/>
+          <w:szCs w:val="144"/>
+        </w:rPr>
+      </w:pPr>
+      <w:r>
+        <w:rPr>
+          <w:rFonts w:ascii="Lucida Sans" w:hAnsi="Lucida Sans" w:cs="Lucida Sans"/>
+          <w:b/>
+          <w:color w:val="00B0F0"/>
+          <w:sz w:val="144"/>
+          <w:szCs w:val="144"/>
+        </w:rPr>
+        <w:t>PYTHON PRIMER</w:t>
+      </w:r>
+    </w:p>
     <w:p>
       <w:pPr>
         <w:rPr>
@@ -11,35 +33,28 @@
           <w:szCs w:val="144"/>
         </w:rPr>
       </w:pPr>
-      <w:r>
+    </w:p>
+    <w:p>
+      <w:pPr>
+        <w:tabs>
+          <w:tab w:val="left" w:pos="2655"/>
+        </w:tabs>
         <w:rPr>
           <w:rFonts w:ascii="Lucida Sans" w:hAnsi="Lucida Sans" w:cs="Lucida Sans"/>
           <w:b/>
           <w:sz w:val="144"/>
           <w:szCs w:val="144"/>
         </w:rPr>
-        <w:t>PYTHON PRIMER</w:t>
-      </w:r>
-    </w:p>
-    <w:p>
-      <w:pPr>
+      </w:pPr>
+      <w:r>
         <w:rPr>
           <w:rFonts w:ascii="Lucida Sans" w:hAnsi="Lucida Sans" w:cs="Lucida Sans"/>
           <w:b/>
           <w:sz w:val="144"/>
           <w:szCs w:val="144"/>
         </w:rPr>
-      </w:pPr>
-    </w:p>
-    <w:p>
-      <w:pPr>
-        <w:rPr>
-          <w:rFonts w:ascii="Lucida Sans" w:hAnsi="Lucida Sans" w:cs="Lucida Sans"/>
-          <w:b/>
-          <w:sz w:val="144"/>
-          <w:szCs w:val="144"/>
-        </w:rPr>
-      </w:pPr>
+        <w:tab/>
+      </w:r>
     </w:p>
     <w:p>
       <w:pPr>
@@ -999,14 +1014,7 @@
           <w:color w:val="000000"/>
         </w:rPr>
         <w:tab/>
-        <w:t xml:space="preserve"> </w:t>
-      </w:r>
-      <w:r>
-        <w:rPr>
-          <w:rFonts w:ascii="Lucida Console" w:hAnsi="Lucida Console"/>
-          <w:color w:val="000000"/>
-        </w:rPr>
-        <w:t>6  21  30  54 105 174 261 366 405</w:t>
+        <w:t xml:space="preserve"> 6  21  30  54 105 174 261 366 405</w:t>
       </w:r>
     </w:p>
     <w:p>
@@ -1953,7 +1961,6 @@
           <w:szCs w:val="24"/>
         </w:rPr>
       </w:pPr>
-      <w:bookmarkStart w:id="0" w:name="_GoBack"/>
       <w:r>
         <w:rPr>
           <w:rFonts w:ascii="Lucida Sans" w:hAnsi="Lucida Sans" w:cs="Lucida Sans"/>
@@ -1964,7 +1971,6 @@
         <w:t>Answers:</w:t>
       </w:r>
     </w:p>
-    <w:bookmarkEnd w:id="0"/>
     <w:p>
       <w:pPr>
         <w:pStyle w:val="ListParagraph"/>
@@ -2064,6 +2070,789 @@
         </w:rPr>
         <w:t>f(x) = 4</w:t>
       </w:r>
+    </w:p>
+    <w:p>
+      <w:pPr>
+        <w:pStyle w:val="ListParagraph"/>
+        <w:jc w:val="both"/>
+        <w:rPr>
+          <w:rFonts w:ascii="Lucida Sans" w:hAnsi="Lucida Sans" w:cs="Lucida Sans"/>
+          <w:sz w:val="24"/>
+          <w:szCs w:val="24"/>
+        </w:rPr>
+      </w:pPr>
+    </w:p>
+    <w:p>
+      <w:pPr>
+        <w:pStyle w:val="ListParagraph"/>
+        <w:jc w:val="both"/>
+        <w:rPr>
+          <w:rFonts w:ascii="Lucida Sans" w:hAnsi="Lucida Sans" w:cs="Lucida Sans"/>
+          <w:sz w:val="24"/>
+          <w:szCs w:val="24"/>
+        </w:rPr>
+      </w:pPr>
+    </w:p>
+    <w:p>
+      <w:pPr>
+        <w:pStyle w:val="ListParagraph"/>
+        <w:jc w:val="both"/>
+        <w:rPr>
+          <w:rFonts w:ascii="Lucida Sans" w:hAnsi="Lucida Sans" w:cs="Lucida Sans"/>
+          <w:sz w:val="24"/>
+          <w:szCs w:val="24"/>
+        </w:rPr>
+      </w:pPr>
+    </w:p>
+    <w:p>
+      <w:pPr>
+        <w:pStyle w:val="ListParagraph"/>
+        <w:jc w:val="both"/>
+        <w:rPr>
+          <w:rFonts w:ascii="Lucida Sans" w:hAnsi="Lucida Sans" w:cs="Lucida Sans"/>
+          <w:sz w:val="24"/>
+          <w:szCs w:val="24"/>
+        </w:rPr>
+      </w:pPr>
+    </w:p>
+    <w:p>
+      <w:pPr>
+        <w:pStyle w:val="ListParagraph"/>
+        <w:jc w:val="both"/>
+        <w:rPr>
+          <w:rFonts w:ascii="Lucida Sans" w:hAnsi="Lucida Sans" w:cs="Lucida Sans"/>
+          <w:sz w:val="24"/>
+          <w:szCs w:val="24"/>
+        </w:rPr>
+      </w:pPr>
+    </w:p>
+    <w:p>
+      <w:pPr>
+        <w:pStyle w:val="ListParagraph"/>
+        <w:jc w:val="both"/>
+        <w:rPr>
+          <w:rFonts w:ascii="Lucida Sans" w:hAnsi="Lucida Sans" w:cs="Lucida Sans"/>
+          <w:sz w:val="24"/>
+          <w:szCs w:val="24"/>
+        </w:rPr>
+      </w:pPr>
+      <w:r>
+        <w:rPr>
+          <w:rFonts w:ascii="Lucida Sans" w:hAnsi="Lucida Sans" w:cs="Lucida Sans"/>
+          <w:b/>
+          <w:sz w:val="24"/>
+          <w:szCs w:val="24"/>
+        </w:rPr>
+        <w:lastRenderedPageBreak/>
+        <w:t>ANOTHER LOOK AT COMPLEXITY AND OTHER THEORETICAL STUFF</w:t>
+      </w:r>
+    </w:p>
+    <w:p>
+      <w:pPr>
+        <w:pStyle w:val="ListParagraph"/>
+        <w:jc w:val="both"/>
+        <w:rPr>
+          <w:rFonts w:ascii="Lucida Sans" w:hAnsi="Lucida Sans" w:cs="Lucida Sans"/>
+          <w:sz w:val="24"/>
+          <w:szCs w:val="24"/>
+        </w:rPr>
+      </w:pPr>
+      <w:r>
+        <w:rPr>
+          <w:rFonts w:ascii="Lucida Sans" w:hAnsi="Lucida Sans" w:cs="Lucida Sans"/>
+          <w:sz w:val="24"/>
+          <w:szCs w:val="24"/>
+        </w:rPr>
+        <w:tab/>
+      </w:r>
+    </w:p>
+    <w:p>
+      <w:pPr>
+        <w:pStyle w:val="ListParagraph"/>
+        <w:jc w:val="both"/>
+        <w:rPr>
+          <w:rFonts w:ascii="Lucida Sans" w:hAnsi="Lucida Sans" w:cs="Lucida Sans"/>
+          <w:sz w:val="24"/>
+          <w:szCs w:val="24"/>
+        </w:rPr>
+      </w:pPr>
+      <w:r>
+        <w:rPr>
+          <w:rFonts w:ascii="Lucida Sans" w:hAnsi="Lucida Sans" w:cs="Lucida Sans"/>
+          <w:sz w:val="24"/>
+          <w:szCs w:val="24"/>
+        </w:rPr>
+        <w:tab/>
+        <w:t xml:space="preserve">We looked at the mathematics behind complexity and the kinds of data we will encounter along the way. In this chapter, we will see how to use asymptotic notation and some programming snippets to illustrate the same. </w:t>
+      </w:r>
+    </w:p>
+    <w:p>
+      <w:pPr>
+        <w:pStyle w:val="ListParagraph"/>
+        <w:jc w:val="both"/>
+        <w:rPr>
+          <w:rFonts w:ascii="Lucida Sans" w:hAnsi="Lucida Sans" w:cs="Lucida Sans"/>
+          <w:sz w:val="24"/>
+          <w:szCs w:val="24"/>
+        </w:rPr>
+      </w:pPr>
+      <w:r>
+        <w:rPr>
+          <w:rFonts w:ascii="Lucida Sans" w:hAnsi="Lucida Sans" w:cs="Lucida Sans"/>
+          <w:sz w:val="24"/>
+          <w:szCs w:val="24"/>
+        </w:rPr>
+        <w:tab/>
+        <w:t xml:space="preserve">Asymptotic notation is a method to express the complexity of a given problem/solution. </w:t>
+      </w:r>
+      <w:r>
+        <w:rPr>
+          <w:rFonts w:ascii="Lucida Sans" w:hAnsi="Lucida Sans" w:cs="Lucida Sans"/>
+          <w:sz w:val="24"/>
+          <w:szCs w:val="24"/>
+        </w:rPr>
+        <w:t xml:space="preserve">We will discuss only the Big Oh notation i.e. worst case complexity analysis. </w:t>
+      </w:r>
+    </w:p>
+    <w:p>
+      <w:pPr>
+        <w:pStyle w:val="ListParagraph"/>
+        <w:jc w:val="both"/>
+        <w:rPr>
+          <w:rFonts w:ascii="Lucida Sans" w:hAnsi="Lucida Sans" w:cs="Lucida Sans"/>
+          <w:sz w:val="24"/>
+          <w:szCs w:val="24"/>
+        </w:rPr>
+      </w:pPr>
+    </w:p>
+    <w:p>
+      <w:pPr>
+        <w:pStyle w:val="ListParagraph"/>
+        <w:jc w:val="both"/>
+        <w:rPr>
+          <w:rFonts w:ascii="Lucida Sans" w:hAnsi="Lucida Sans" w:cs="Lucida Sans"/>
+          <w:sz w:val="24"/>
+          <w:szCs w:val="24"/>
+        </w:rPr>
+      </w:pPr>
+      <w:r>
+        <w:rPr>
+          <w:rFonts w:ascii="Lucida Sans" w:hAnsi="Lucida Sans" w:cs="Lucida Sans"/>
+          <w:b/>
+          <w:sz w:val="24"/>
+          <w:szCs w:val="24"/>
+        </w:rPr>
+        <w:t xml:space="preserve">Worst case complexity analysis: </w:t>
+      </w:r>
+      <w:r>
+        <w:rPr>
+          <w:rFonts w:ascii="Lucida Sans" w:hAnsi="Lucida Sans" w:cs="Lucida Sans"/>
+          <w:sz w:val="24"/>
+          <w:szCs w:val="24"/>
+        </w:rPr>
+        <w:t xml:space="preserve">Given an algorithm, what will be the </w:t>
+      </w:r>
+      <w:r>
+        <w:rPr>
+          <w:rFonts w:ascii="Lucida Sans" w:hAnsi="Lucida Sans" w:cs="Lucida Sans"/>
+          <w:sz w:val="24"/>
+          <w:szCs w:val="24"/>
+        </w:rPr>
+        <w:t>worst-case</w:t>
+      </w:r>
+      <w:r>
+        <w:rPr>
+          <w:rFonts w:ascii="Lucida Sans" w:hAnsi="Lucida Sans" w:cs="Lucida Sans"/>
+          <w:sz w:val="24"/>
+          <w:szCs w:val="24"/>
+        </w:rPr>
+        <w:t xml:space="preserve"> complexity it can attain? </w:t>
+      </w:r>
+      <w:r>
+        <w:rPr>
+          <w:rFonts w:ascii="Lucida Sans" w:hAnsi="Lucida Sans" w:cs="Lucida Sans"/>
+          <w:sz w:val="24"/>
+          <w:szCs w:val="24"/>
+        </w:rPr>
+        <w:t xml:space="preserve">As always, this is measured in terms of input parameters. </w:t>
+      </w:r>
+      <w:r>
+        <w:rPr>
+          <w:rFonts w:ascii="Lucida Sans" w:hAnsi="Lucida Sans" w:cs="Lucida Sans"/>
+          <w:sz w:val="24"/>
+          <w:szCs w:val="24"/>
+        </w:rPr>
+        <w:t xml:space="preserve">By this what we say is, given an algorithm, the time/space resources consumed may at worst be of some value. It does not mean, the time/space consumed is always the worst. </w:t>
+      </w:r>
+    </w:p>
+    <w:p>
+      <w:pPr>
+        <w:pStyle w:val="ListParagraph"/>
+        <w:ind w:firstLine="720"/>
+        <w:jc w:val="both"/>
+        <w:rPr>
+          <w:rFonts w:ascii="Lucida Sans" w:hAnsi="Lucida Sans" w:cs="Lucida Sans"/>
+          <w:sz w:val="24"/>
+          <w:szCs w:val="24"/>
+        </w:rPr>
+      </w:pPr>
+      <w:r>
+        <w:rPr>
+          <w:rFonts w:ascii="Lucida Sans" w:hAnsi="Lucida Sans" w:cs="Lucida Sans"/>
+          <w:sz w:val="24"/>
+          <w:szCs w:val="24"/>
+        </w:rPr>
+        <w:t xml:space="preserve">What is the advantage of this approach? </w:t>
+      </w:r>
+      <w:r>
+        <w:rPr>
+          <w:rFonts w:ascii="Lucida Sans" w:hAnsi="Lucida Sans" w:cs="Lucida Sans"/>
+          <w:sz w:val="24"/>
+          <w:szCs w:val="24"/>
+        </w:rPr>
+        <w:t xml:space="preserve">When we do a worst-case analysis, our algorithm now accounts for all lesser complexities it may attain and we have a control over the extent to which our algorithm can perform. </w:t>
+      </w:r>
+    </w:p>
+    <w:p>
+      <w:pPr>
+        <w:pStyle w:val="ListParagraph"/>
+        <w:ind w:firstLine="720"/>
+        <w:jc w:val="both"/>
+        <w:rPr>
+          <w:rFonts w:ascii="Lucida Sans" w:hAnsi="Lucida Sans" w:cs="Lucida Sans"/>
+          <w:sz w:val="24"/>
+          <w:szCs w:val="24"/>
+        </w:rPr>
+      </w:pPr>
+      <w:r>
+        <w:rPr>
+          <w:rFonts w:ascii="Lucida Sans" w:hAnsi="Lucida Sans" w:cs="Lucida Sans"/>
+          <w:sz w:val="24"/>
+          <w:szCs w:val="24"/>
+        </w:rPr>
+        <w:t>Another point to note is that, in asymptotic notation of f(x), denoted by O(f(x)), f(x) may have many terms like polynomial, logarithmic and exponential terms. When denoting it, we ignore the ‘lower’ terms and consider only the ‘higher’ terms. That is, some terms tend to dominate the equation and the</w:t>
+      </w:r>
+      <w:r>
+        <w:rPr>
+          <w:rFonts w:ascii="Lucida Sans" w:hAnsi="Lucida Sans" w:cs="Lucida Sans"/>
+          <w:sz w:val="24"/>
+          <w:szCs w:val="24"/>
+        </w:rPr>
+        <w:t xml:space="preserve"> other terms become negligible. Why are they negligible?</w:t>
+      </w:r>
+    </w:p>
+    <w:p>
+      <w:pPr>
+        <w:pStyle w:val="ListParagraph"/>
+        <w:ind w:firstLine="720"/>
+        <w:jc w:val="both"/>
+        <w:rPr>
+          <w:rFonts w:ascii="Lucida Sans" w:hAnsi="Lucida Sans" w:cs="Lucida Sans"/>
+          <w:sz w:val="24"/>
+          <w:szCs w:val="24"/>
+        </w:rPr>
+      </w:pPr>
+      <w:r>
+        <w:rPr>
+          <w:rFonts w:ascii="Lucida Sans" w:hAnsi="Lucida Sans" w:cs="Lucida Sans"/>
+          <w:sz w:val="24"/>
+          <w:szCs w:val="24"/>
+        </w:rPr>
+        <w:t xml:space="preserve">To understand that, we </w:t>
+      </w:r>
+      <w:r>
+        <w:rPr>
+          <w:rFonts w:ascii="Lucida Sans" w:hAnsi="Lucida Sans" w:cs="Lucida Sans"/>
+          <w:sz w:val="24"/>
+          <w:szCs w:val="24"/>
+        </w:rPr>
+        <w:t>must</w:t>
+      </w:r>
+      <w:r>
+        <w:rPr>
+          <w:rFonts w:ascii="Lucida Sans" w:hAnsi="Lucida Sans" w:cs="Lucida Sans"/>
+          <w:sz w:val="24"/>
+          <w:szCs w:val="24"/>
+        </w:rPr>
+        <w:t xml:space="preserve"> understand the theory used behind asymptotic notation. </w:t>
+      </w:r>
+      <w:r>
+        <w:rPr>
+          <w:rFonts w:ascii="Lucida Sans" w:hAnsi="Lucida Sans" w:cs="Lucida Sans"/>
+          <w:sz w:val="24"/>
+          <w:szCs w:val="24"/>
+        </w:rPr>
+        <w:t xml:space="preserve">The asymptote is used by considering very large inputs (i.e. infinity). </w:t>
+      </w:r>
+      <w:r>
+        <w:rPr>
+          <w:rFonts w:ascii="Lucida Sans" w:hAnsi="Lucida Sans" w:cs="Lucida Sans"/>
+          <w:sz w:val="24"/>
+          <w:szCs w:val="24"/>
+        </w:rPr>
+        <w:t>For those inputs, the bigger terms tend to dominate. Let us see that with an example,</w:t>
+      </w:r>
+    </w:p>
+    <w:p>
+      <w:pPr>
+        <w:pStyle w:val="ListParagraph"/>
+        <w:ind w:firstLine="720"/>
+        <w:jc w:val="both"/>
+        <w:rPr>
+          <w:rFonts w:ascii="Lucida Sans" w:hAnsi="Lucida Sans" w:cs="Lucida Sans"/>
+          <w:i/>
+          <w:sz w:val="24"/>
+          <w:szCs w:val="24"/>
+        </w:rPr>
+      </w:pPr>
+      <w:r>
+        <w:rPr>
+          <w:rFonts w:ascii="Lucida Sans" w:hAnsi="Lucida Sans" w:cs="Lucida Sans"/>
+          <w:sz w:val="24"/>
+          <w:szCs w:val="24"/>
+        </w:rPr>
+        <w:t xml:space="preserve">Say </w:t>
+      </w:r>
+      <w:r>
+        <w:rPr>
+          <w:rFonts w:ascii="Lucida Sans" w:hAnsi="Lucida Sans" w:cs="Lucida Sans"/>
+          <w:i/>
+          <w:sz w:val="24"/>
+          <w:szCs w:val="24"/>
+        </w:rPr>
+        <w:t>f(x) = x</w:t>
+      </w:r>
+      <w:r>
+        <w:rPr>
+          <w:rFonts w:ascii="Lucida Sans" w:hAnsi="Lucida Sans" w:cs="Lucida Sans"/>
+          <w:i/>
+          <w:sz w:val="24"/>
+          <w:szCs w:val="24"/>
+          <w:vertAlign w:val="superscript"/>
+        </w:rPr>
+        <w:t xml:space="preserve">2 </w:t>
+      </w:r>
+      <w:r>
+        <w:rPr>
+          <w:rFonts w:ascii="Lucida Sans" w:hAnsi="Lucida Sans" w:cs="Lucida Sans"/>
+          <w:i/>
+          <w:sz w:val="24"/>
+          <w:szCs w:val="24"/>
+        </w:rPr>
+        <w:t>+x+1</w:t>
+      </w:r>
+    </w:p>
+    <w:p>
+      <w:pPr>
+        <w:pStyle w:val="ListParagraph"/>
+        <w:ind w:firstLine="720"/>
+        <w:jc w:val="both"/>
+        <w:rPr>
+          <w:rFonts w:ascii="Lucida Sans" w:hAnsi="Lucida Sans" w:cs="Lucida Sans"/>
+          <w:sz w:val="24"/>
+          <w:szCs w:val="24"/>
+        </w:rPr>
+      </w:pPr>
+      <w:r>
+        <w:rPr>
+          <w:rFonts w:ascii="Lucida Sans" w:hAnsi="Lucida Sans" w:cs="Lucida Sans"/>
+          <w:sz w:val="24"/>
+          <w:szCs w:val="24"/>
+        </w:rPr>
+        <w:t>For an input x=1, f(x)=1+1+1 = 3</w:t>
+      </w:r>
+    </w:p>
+    <w:p>
+      <w:pPr>
+        <w:pStyle w:val="ListParagraph"/>
+        <w:ind w:firstLine="720"/>
+        <w:jc w:val="both"/>
+        <w:rPr>
+          <w:rFonts w:ascii="Lucida Sans" w:hAnsi="Lucida Sans" w:cs="Lucida Sans"/>
+          <w:sz w:val="24"/>
+          <w:szCs w:val="24"/>
+        </w:rPr>
+      </w:pPr>
+      <w:r>
+        <w:rPr>
+          <w:rFonts w:ascii="Lucida Sans" w:hAnsi="Lucida Sans" w:cs="Lucida Sans"/>
+          <w:sz w:val="24"/>
+          <w:szCs w:val="24"/>
+        </w:rPr>
+        <w:t>For x=10, f(x)=10</w:t>
+      </w:r>
+      <w:r>
+        <w:rPr>
+          <w:rFonts w:ascii="Lucida Sans" w:hAnsi="Lucida Sans" w:cs="Lucida Sans"/>
+          <w:sz w:val="24"/>
+          <w:szCs w:val="24"/>
+          <w:vertAlign w:val="superscript"/>
+        </w:rPr>
+        <w:t>2</w:t>
+      </w:r>
+      <w:r>
+        <w:rPr>
+          <w:rFonts w:ascii="Lucida Sans" w:hAnsi="Lucida Sans" w:cs="Lucida Sans"/>
+          <w:sz w:val="24"/>
+          <w:szCs w:val="24"/>
+        </w:rPr>
+        <w:t>+10+1=111</w:t>
+      </w:r>
+    </w:p>
+    <w:p>
+      <w:pPr>
+        <w:pStyle w:val="ListParagraph"/>
+        <w:ind w:firstLine="720"/>
+        <w:jc w:val="both"/>
+        <w:rPr>
+          <w:rFonts w:ascii="Lucida Sans" w:hAnsi="Lucida Sans" w:cs="Lucida Sans"/>
+          <w:sz w:val="24"/>
+          <w:szCs w:val="24"/>
+        </w:rPr>
+      </w:pPr>
+      <w:r>
+        <w:rPr>
+          <w:rFonts w:ascii="Lucida Sans" w:hAnsi="Lucida Sans" w:cs="Lucida Sans"/>
+          <w:sz w:val="24"/>
+          <w:szCs w:val="24"/>
+        </w:rPr>
+        <w:t>For x=100,</w:t>
+      </w:r>
+      <w:r>
+        <w:rPr>
+          <w:rFonts w:ascii="Lucida Sans" w:hAnsi="Lucida Sans" w:cs="Lucida Sans"/>
+          <w:sz w:val="24"/>
+          <w:szCs w:val="24"/>
+        </w:rPr>
+        <w:t xml:space="preserve"> </w:t>
+      </w:r>
+      <w:r>
+        <w:rPr>
+          <w:rFonts w:ascii="Lucida Sans" w:hAnsi="Lucida Sans" w:cs="Lucida Sans"/>
+          <w:sz w:val="24"/>
+          <w:szCs w:val="24"/>
+        </w:rPr>
+        <w:t>f(x)=100</w:t>
+      </w:r>
+      <w:r>
+        <w:rPr>
+          <w:rFonts w:ascii="Lucida Sans" w:hAnsi="Lucida Sans" w:cs="Lucida Sans"/>
+          <w:sz w:val="24"/>
+          <w:szCs w:val="24"/>
+          <w:vertAlign w:val="superscript"/>
+        </w:rPr>
+        <w:t>2</w:t>
+      </w:r>
+      <w:r>
+        <w:rPr>
+          <w:rFonts w:ascii="Lucida Sans" w:hAnsi="Lucida Sans" w:cs="Lucida Sans"/>
+          <w:sz w:val="24"/>
+          <w:szCs w:val="24"/>
+        </w:rPr>
+        <w:t xml:space="preserve">+100+1=10101. </w:t>
+      </w:r>
+    </w:p>
+    <w:p>
+      <w:pPr>
+        <w:ind w:left="720" w:firstLine="720"/>
+        <w:jc w:val="both"/>
+        <w:rPr>
+          <w:rFonts w:ascii="Lucida Sans" w:hAnsi="Lucida Sans" w:cs="Lucida Sans"/>
+          <w:b/>
+          <w:sz w:val="24"/>
+          <w:szCs w:val="24"/>
+        </w:rPr>
+      </w:pPr>
+      <w:r>
+        <w:rPr>
+          <w:rFonts w:ascii="Lucida Sans" w:hAnsi="Lucida Sans" w:cs="Lucida Sans"/>
+          <w:sz w:val="24"/>
+          <w:szCs w:val="24"/>
+        </w:rPr>
+        <w:t>As we can see, the influence of the x</w:t>
+      </w:r>
+      <w:r>
+        <w:rPr>
+          <w:rFonts w:ascii="Lucida Sans" w:hAnsi="Lucida Sans" w:cs="Lucida Sans"/>
+          <w:sz w:val="24"/>
+          <w:szCs w:val="24"/>
+          <w:vertAlign w:val="superscript"/>
+        </w:rPr>
+        <w:t xml:space="preserve">2 </w:t>
+      </w:r>
+      <w:r>
+        <w:rPr>
+          <w:rFonts w:ascii="Lucida Sans" w:hAnsi="Lucida Sans" w:cs="Lucida Sans"/>
+          <w:sz w:val="24"/>
+          <w:szCs w:val="24"/>
+        </w:rPr>
+        <w:t xml:space="preserve">in f(x) term keeps increasing with increase in x value. This is what we mean by dominate. i.e. there is not much difference in ignoring the other terms. We can predict the growth rate with that one term. </w:t>
+      </w:r>
+      <w:r>
+        <w:rPr>
+          <w:rFonts w:ascii="Lucida Sans" w:hAnsi="Lucida Sans" w:cs="Lucida Sans"/>
+          <w:sz w:val="24"/>
+          <w:szCs w:val="24"/>
+        </w:rPr>
+        <w:t xml:space="preserve">i.e. the complexity is denoted in the above case as, O(f(x)) is </w:t>
+      </w:r>
+      <w:r>
+        <w:rPr>
+          <w:rFonts w:ascii="Lucida Sans" w:hAnsi="Lucida Sans" w:cs="Lucida Sans"/>
+          <w:b/>
+          <w:sz w:val="24"/>
+          <w:szCs w:val="24"/>
+        </w:rPr>
+        <w:t>O(x</w:t>
+      </w:r>
+      <w:r>
+        <w:rPr>
+          <w:rFonts w:ascii="Lucida Sans" w:hAnsi="Lucida Sans" w:cs="Lucida Sans"/>
+          <w:b/>
+          <w:sz w:val="24"/>
+          <w:szCs w:val="24"/>
+          <w:vertAlign w:val="superscript"/>
+        </w:rPr>
+        <w:t>2</w:t>
+      </w:r>
+      <w:r>
+        <w:rPr>
+          <w:rFonts w:ascii="Lucida Sans" w:hAnsi="Lucida Sans" w:cs="Lucida Sans"/>
+          <w:b/>
+          <w:sz w:val="24"/>
+          <w:szCs w:val="24"/>
+        </w:rPr>
+        <w:t>)</w:t>
+      </w:r>
+      <w:r>
+        <w:rPr>
+          <w:rFonts w:ascii="Lucida Sans" w:hAnsi="Lucida Sans" w:cs="Lucida Sans"/>
+          <w:b/>
+          <w:sz w:val="24"/>
+          <w:szCs w:val="24"/>
+        </w:rPr>
+        <w:t>.</w:t>
+      </w:r>
+    </w:p>
+    <w:p>
+      <w:pPr>
+        <w:ind w:left="720" w:firstLine="720"/>
+        <w:jc w:val="both"/>
+        <w:rPr>
+          <w:rFonts w:ascii="Lucida Sans" w:hAnsi="Lucida Sans" w:cs="Lucida Sans"/>
+          <w:sz w:val="24"/>
+          <w:szCs w:val="24"/>
+        </w:rPr>
+      </w:pPr>
+      <w:r>
+        <w:rPr>
+          <w:rFonts w:ascii="Lucida Sans" w:hAnsi="Lucida Sans" w:cs="Lucida Sans"/>
+          <w:sz w:val="24"/>
+          <w:szCs w:val="24"/>
+        </w:rPr>
+        <w:t xml:space="preserve">Earlier, we mentioned ‘lower’ and ‘higher’ terms. What are they? To keep it simple, it is a hierarchy of complexities. Some algorithms higher complexity than others. This is because of the presence of certain terms. </w:t>
+      </w:r>
+    </w:p>
+    <w:p>
+      <w:pPr>
+        <w:ind w:left="720" w:firstLine="720"/>
+        <w:jc w:val="both"/>
+        <w:rPr>
+          <w:rFonts w:ascii="Lucida Sans" w:hAnsi="Lucida Sans" w:cs="Lucida Sans"/>
+          <w:sz w:val="24"/>
+          <w:szCs w:val="24"/>
+        </w:rPr>
+      </w:pPr>
+      <w:r>
+        <w:rPr>
+          <w:rFonts w:ascii="Lucida Sans" w:hAnsi="Lucida Sans" w:cs="Lucida Sans"/>
+          <w:sz w:val="24"/>
+          <w:szCs w:val="24"/>
+        </w:rPr>
+        <w:t>The terms can be any one of these or a combination of these,</w:t>
+      </w:r>
+    </w:p>
+    <w:p>
+      <w:pPr>
+        <w:pStyle w:val="ListParagraph"/>
+        <w:numPr>
+          <w:ilvl w:val="0"/>
+          <w:numId w:val="3"/>
+        </w:numPr>
+        <w:jc w:val="both"/>
+        <w:rPr>
+          <w:rFonts w:ascii="Lucida Sans" w:hAnsi="Lucida Sans" w:cs="Lucida Sans"/>
+          <w:sz w:val="24"/>
+          <w:szCs w:val="24"/>
+        </w:rPr>
+      </w:pPr>
+      <w:r>
+        <w:rPr>
+          <w:rFonts w:ascii="Lucida Sans" w:hAnsi="Lucida Sans" w:cs="Lucida Sans"/>
+          <w:sz w:val="24"/>
+          <w:szCs w:val="24"/>
+        </w:rPr>
+        <w:lastRenderedPageBreak/>
+        <w:t>Constants – O(1)</w:t>
+      </w:r>
+    </w:p>
+    <w:p>
+      <w:pPr>
+        <w:pStyle w:val="ListParagraph"/>
+        <w:numPr>
+          <w:ilvl w:val="0"/>
+          <w:numId w:val="3"/>
+        </w:numPr>
+        <w:jc w:val="both"/>
+        <w:rPr>
+          <w:rFonts w:ascii="Lucida Sans" w:hAnsi="Lucida Sans" w:cs="Lucida Sans"/>
+          <w:sz w:val="24"/>
+          <w:szCs w:val="24"/>
+        </w:rPr>
+      </w:pPr>
+      <w:r>
+        <w:rPr>
+          <w:rFonts w:ascii="Lucida Sans" w:hAnsi="Lucida Sans" w:cs="Lucida Sans"/>
+          <w:sz w:val="24"/>
+          <w:szCs w:val="24"/>
+        </w:rPr>
+        <w:t>Linear – O(n)</w:t>
+      </w:r>
+    </w:p>
+    <w:p>
+      <w:pPr>
+        <w:pStyle w:val="ListParagraph"/>
+        <w:numPr>
+          <w:ilvl w:val="0"/>
+          <w:numId w:val="3"/>
+        </w:numPr>
+        <w:jc w:val="both"/>
+        <w:rPr>
+          <w:rFonts w:ascii="Lucida Sans" w:hAnsi="Lucida Sans" w:cs="Lucida Sans"/>
+          <w:sz w:val="24"/>
+          <w:szCs w:val="24"/>
+        </w:rPr>
+      </w:pPr>
+      <w:r>
+        <w:rPr>
+          <w:rFonts w:ascii="Lucida Sans" w:hAnsi="Lucida Sans" w:cs="Lucida Sans"/>
+          <w:sz w:val="24"/>
+          <w:szCs w:val="24"/>
+        </w:rPr>
+        <w:t>Polynomial – O(n</w:t>
+      </w:r>
+      <w:r>
+        <w:rPr>
+          <w:rFonts w:ascii="Lucida Sans" w:hAnsi="Lucida Sans" w:cs="Lucida Sans"/>
+          <w:sz w:val="24"/>
+          <w:szCs w:val="24"/>
+          <w:vertAlign w:val="superscript"/>
+        </w:rPr>
+        <w:t>k</w:t>
+      </w:r>
+      <w:r>
+        <w:rPr>
+          <w:rFonts w:ascii="Lucida Sans" w:hAnsi="Lucida Sans" w:cs="Lucida Sans"/>
+          <w:sz w:val="24"/>
+          <w:szCs w:val="24"/>
+        </w:rPr>
+        <w:t>) where k is a constant</w:t>
+      </w:r>
+    </w:p>
+    <w:p>
+      <w:pPr>
+        <w:pStyle w:val="ListParagraph"/>
+        <w:numPr>
+          <w:ilvl w:val="0"/>
+          <w:numId w:val="3"/>
+        </w:numPr>
+        <w:jc w:val="both"/>
+        <w:rPr>
+          <w:rFonts w:ascii="Lucida Sans" w:hAnsi="Lucida Sans" w:cs="Lucida Sans"/>
+          <w:sz w:val="24"/>
+          <w:szCs w:val="24"/>
+        </w:rPr>
+      </w:pPr>
+      <w:r>
+        <w:rPr>
+          <w:rFonts w:ascii="Lucida Sans" w:hAnsi="Lucida Sans" w:cs="Lucida Sans"/>
+          <w:sz w:val="24"/>
+          <w:szCs w:val="24"/>
+        </w:rPr>
+        <w:t>Logarthmic – O(log n)</w:t>
+      </w:r>
+    </w:p>
+    <w:p>
+      <w:pPr>
+        <w:pStyle w:val="ListParagraph"/>
+        <w:numPr>
+          <w:ilvl w:val="0"/>
+          <w:numId w:val="3"/>
+        </w:numPr>
+        <w:jc w:val="both"/>
+        <w:rPr>
+          <w:rFonts w:ascii="Lucida Sans" w:hAnsi="Lucida Sans" w:cs="Lucida Sans"/>
+          <w:sz w:val="24"/>
+          <w:szCs w:val="24"/>
+        </w:rPr>
+      </w:pPr>
+      <w:r>
+        <w:rPr>
+          <w:rFonts w:ascii="Lucida Sans" w:hAnsi="Lucida Sans" w:cs="Lucida Sans"/>
+          <w:sz w:val="24"/>
+          <w:szCs w:val="24"/>
+        </w:rPr>
+        <w:t>Exponential – O(k</w:t>
+      </w:r>
+      <w:r>
+        <w:rPr>
+          <w:rFonts w:ascii="Lucida Sans" w:hAnsi="Lucida Sans" w:cs="Lucida Sans"/>
+          <w:sz w:val="24"/>
+          <w:szCs w:val="24"/>
+          <w:vertAlign w:val="superscript"/>
+        </w:rPr>
+        <w:t>n</w:t>
+      </w:r>
+      <w:r>
+        <w:rPr>
+          <w:rFonts w:ascii="Lucida Sans" w:hAnsi="Lucida Sans" w:cs="Lucida Sans"/>
+          <w:sz w:val="24"/>
+          <w:szCs w:val="24"/>
+        </w:rPr>
+        <w:t>) where k is a constant.</w:t>
+      </w:r>
+      <w:bookmarkStart w:id="0" w:name="_GoBack"/>
+      <w:bookmarkEnd w:id="0"/>
+    </w:p>
+    <w:p>
+      <w:pPr>
+        <w:ind w:left="720" w:firstLine="720"/>
+        <w:jc w:val="both"/>
+        <w:rPr>
+          <w:rFonts w:ascii="Lucida Sans" w:hAnsi="Lucida Sans" w:cs="Lucida Sans"/>
+          <w:sz w:val="24"/>
+          <w:szCs w:val="24"/>
+        </w:rPr>
+      </w:pPr>
+      <w:r>
+        <w:rPr>
+          <w:rFonts w:ascii="Lucida Sans" w:hAnsi="Lucida Sans" w:cs="Lucida Sans"/>
+          <w:sz w:val="24"/>
+          <w:szCs w:val="24"/>
+        </w:rPr>
+        <w:t xml:space="preserve">We will take a leap and see some programming snippets and pseudo-code and analyse their complexity. </w:t>
+      </w:r>
+    </w:p>
+    <w:p>
+      <w:pPr>
+        <w:pStyle w:val="ListParagraph"/>
+        <w:jc w:val="both"/>
+        <w:rPr>
+          <w:rFonts w:ascii="Lucida Sans" w:hAnsi="Lucida Sans" w:cs="Lucida Sans"/>
+          <w:sz w:val="24"/>
+          <w:szCs w:val="24"/>
+        </w:rPr>
+      </w:pPr>
     </w:p>
     <w:sectPr>
       <w:pgSz w:w="12240" w:h="15840"/>
@@ -2255,11 +3044,103 @@
       </w:pPr>
     </w:lvl>
   </w:abstractNum>
+  <w:abstractNum w:abstractNumId="2" w15:restartNumberingAfterBreak="0">
+    <w:nsid w:val="64CD57E5"/>
+    <w:multiLevelType w:val="hybridMultilevel"/>
+    <w:tmpl w:val="003A3190"/>
+    <w:lvl w:ilvl="0" w:tplc="CD64281C">
+      <w:start w:val="1"/>
+      <w:numFmt w:val="decimal"/>
+      <w:lvlText w:val="%1."/>
+      <w:lvlJc w:val="left"/>
+      <w:pPr>
+        <w:ind w:left="1800" w:hanging="360"/>
+      </w:pPr>
+      <w:rPr>
+        <w:rFonts w:hint="default"/>
+      </w:rPr>
+    </w:lvl>
+    <w:lvl w:ilvl="1" w:tplc="04090019" w:tentative="1">
+      <w:start w:val="1"/>
+      <w:numFmt w:val="lowerLetter"/>
+      <w:lvlText w:val="%2."/>
+      <w:lvlJc w:val="left"/>
+      <w:pPr>
+        <w:ind w:left="2520" w:hanging="360"/>
+      </w:pPr>
+    </w:lvl>
+    <w:lvl w:ilvl="2" w:tplc="0409001B" w:tentative="1">
+      <w:start w:val="1"/>
+      <w:numFmt w:val="lowerRoman"/>
+      <w:lvlText w:val="%3."/>
+      <w:lvlJc w:val="right"/>
+      <w:pPr>
+        <w:ind w:left="3240" w:hanging="180"/>
+      </w:pPr>
+    </w:lvl>
+    <w:lvl w:ilvl="3" w:tplc="0409000F" w:tentative="1">
+      <w:start w:val="1"/>
+      <w:numFmt w:val="decimal"/>
+      <w:lvlText w:val="%4."/>
+      <w:lvlJc w:val="left"/>
+      <w:pPr>
+        <w:ind w:left="3960" w:hanging="360"/>
+      </w:pPr>
+    </w:lvl>
+    <w:lvl w:ilvl="4" w:tplc="04090019" w:tentative="1">
+      <w:start w:val="1"/>
+      <w:numFmt w:val="lowerLetter"/>
+      <w:lvlText w:val="%5."/>
+      <w:lvlJc w:val="left"/>
+      <w:pPr>
+        <w:ind w:left="4680" w:hanging="360"/>
+      </w:pPr>
+    </w:lvl>
+    <w:lvl w:ilvl="5" w:tplc="0409001B" w:tentative="1">
+      <w:start w:val="1"/>
+      <w:numFmt w:val="lowerRoman"/>
+      <w:lvlText w:val="%6."/>
+      <w:lvlJc w:val="right"/>
+      <w:pPr>
+        <w:ind w:left="5400" w:hanging="180"/>
+      </w:pPr>
+    </w:lvl>
+    <w:lvl w:ilvl="6" w:tplc="0409000F" w:tentative="1">
+      <w:start w:val="1"/>
+      <w:numFmt w:val="decimal"/>
+      <w:lvlText w:val="%7."/>
+      <w:lvlJc w:val="left"/>
+      <w:pPr>
+        <w:ind w:left="6120" w:hanging="360"/>
+      </w:pPr>
+    </w:lvl>
+    <w:lvl w:ilvl="7" w:tplc="04090019" w:tentative="1">
+      <w:start w:val="1"/>
+      <w:numFmt w:val="lowerLetter"/>
+      <w:lvlText w:val="%8."/>
+      <w:lvlJc w:val="left"/>
+      <w:pPr>
+        <w:ind w:left="6840" w:hanging="360"/>
+      </w:pPr>
+    </w:lvl>
+    <w:lvl w:ilvl="8" w:tplc="0409001B" w:tentative="1">
+      <w:start w:val="1"/>
+      <w:numFmt w:val="lowerRoman"/>
+      <w:lvlText w:val="%9."/>
+      <w:lvlJc w:val="right"/>
+      <w:pPr>
+        <w:ind w:left="7560" w:hanging="180"/>
+      </w:pPr>
+    </w:lvl>
+  </w:abstractNum>
   <w:num w:numId="1">
     <w:abstractNumId w:val="0"/>
   </w:num>
   <w:num w:numId="2">
     <w:abstractNumId w:val="1"/>
+  </w:num>
+  <w:num w:numId="3">
+    <w:abstractNumId w:val="2"/>
   </w:num>
 </w:numbering>
 </file>

</xml_diff>

<commit_message>
Exercise 2 - Changed doc file
Changes to PRIMER doc file - exercise 2
</commit_message>
<xml_diff>
--- a/PYTHON PRIMER.docx
+++ b/PYTHON PRIMER.docx
@@ -2739,7 +2739,16 @@
           <w:sz w:val="24"/>
           <w:szCs w:val="24"/>
         </w:rPr>
-        <w:t>Polynomial – O(n</w:t>
+        <w:t>Polynomial – O(</w:t>
+      </w:r>
+      <w:proofErr w:type="spellStart"/>
+      <w:r>
+        <w:rPr>
+          <w:rFonts w:ascii="Lucida Sans" w:hAnsi="Lucida Sans" w:cs="Lucida Sans"/>
+          <w:sz w:val="24"/>
+          <w:szCs w:val="24"/>
+        </w:rPr>
+        <w:t>n</w:t>
       </w:r>
       <w:r>
         <w:rPr>
@@ -2750,6 +2759,7 @@
         </w:rPr>
         <w:t>k</w:t>
       </w:r>
+      <w:proofErr w:type="spellEnd"/>
       <w:r>
         <w:rPr>
           <w:rFonts w:ascii="Lucida Sans" w:hAnsi="Lucida Sans" w:cs="Lucida Sans"/>
@@ -2773,13 +2783,23 @@
           <w:szCs w:val="24"/>
         </w:rPr>
       </w:pPr>
-      <w:r>
-        <w:rPr>
-          <w:rFonts w:ascii="Lucida Sans" w:hAnsi="Lucida Sans" w:cs="Lucida Sans"/>
-          <w:sz w:val="24"/>
-          <w:szCs w:val="24"/>
-        </w:rPr>
-        <w:t>Logarthmic – O(log n)</w:t>
+      <w:proofErr w:type="spellStart"/>
+      <w:r>
+        <w:rPr>
+          <w:rFonts w:ascii="Lucida Sans" w:hAnsi="Lucida Sans" w:cs="Lucida Sans"/>
+          <w:sz w:val="24"/>
+          <w:szCs w:val="24"/>
+        </w:rPr>
+        <w:t>Logarthmic</w:t>
+      </w:r>
+      <w:proofErr w:type="spellEnd"/>
+      <w:r>
+        <w:rPr>
+          <w:rFonts w:ascii="Lucida Sans" w:hAnsi="Lucida Sans" w:cs="Lucida Sans"/>
+          <w:sz w:val="24"/>
+          <w:szCs w:val="24"/>
+        </w:rPr>
+        <w:t xml:space="preserve"> – O(log n)</w:t>
       </w:r>
     </w:p>
     <w:p>
@@ -2802,7 +2822,16 @@
           <w:sz w:val="24"/>
           <w:szCs w:val="24"/>
         </w:rPr>
-        <w:t>Exponential – O(k</w:t>
+        <w:t>Exponential – O(</w:t>
+      </w:r>
+      <w:proofErr w:type="spellStart"/>
+      <w:r>
+        <w:rPr>
+          <w:rFonts w:ascii="Lucida Sans" w:hAnsi="Lucida Sans" w:cs="Lucida Sans"/>
+          <w:sz w:val="24"/>
+          <w:szCs w:val="24"/>
+        </w:rPr>
+        <w:t>k</w:t>
       </w:r>
       <w:r>
         <w:rPr>
@@ -2813,6 +2842,7 @@
         </w:rPr>
         <w:t>n</w:t>
       </w:r>
+      <w:proofErr w:type="spellEnd"/>
       <w:r>
         <w:rPr>
           <w:rFonts w:ascii="Lucida Sans" w:hAnsi="Lucida Sans" w:cs="Lucida Sans"/>
@@ -2820,28 +2850,64 @@
           <w:szCs w:val="24"/>
         </w:rPr>
         <w:t>) where k is a constant.</w:t>
+      </w:r>
+    </w:p>
+    <w:p>
+      <w:pPr>
+        <w:ind w:left="720" w:firstLine="720"/>
+        <w:jc w:val="both"/>
+        <w:rPr>
+          <w:rFonts w:ascii="Lucida Sans" w:hAnsi="Lucida Sans" w:cs="Lucida Sans"/>
+          <w:sz w:val="24"/>
+          <w:szCs w:val="24"/>
+        </w:rPr>
+      </w:pPr>
+      <w:r>
+        <w:rPr>
+          <w:rFonts w:ascii="Lucida Sans" w:hAnsi="Lucida Sans" w:cs="Lucida Sans"/>
+          <w:sz w:val="24"/>
+          <w:szCs w:val="24"/>
+        </w:rPr>
+        <w:t xml:space="preserve">We will take a leap and see some programming snippets and pseudo-code and analyse their complexity. </w:t>
+      </w:r>
+    </w:p>
+    <w:p>
+      <w:pPr>
+        <w:jc w:val="both"/>
+        <w:rPr>
+          <w:rFonts w:ascii="Lucida Sans" w:hAnsi="Lucida Sans" w:cs="Lucida Sans"/>
+          <w:sz w:val="24"/>
+          <w:szCs w:val="24"/>
+        </w:rPr>
+      </w:pPr>
+      <w:r>
+        <w:rPr>
+          <w:rFonts w:ascii="Lucida Sans" w:hAnsi="Lucida Sans" w:cs="Lucida Sans"/>
+          <w:sz w:val="24"/>
+          <w:szCs w:val="24"/>
+        </w:rPr>
+        <w:tab/>
+      </w:r>
+    </w:p>
+    <w:p>
+      <w:pPr>
+        <w:jc w:val="both"/>
+        <w:rPr>
+          <w:rFonts w:ascii="Lucida Sans" w:hAnsi="Lucida Sans" w:cs="Lucida Sans"/>
+          <w:sz w:val="24"/>
+          <w:szCs w:val="24"/>
+        </w:rPr>
+      </w:pPr>
+      <w:r>
+        <w:rPr>
+          <w:rFonts w:ascii="Lucida Sans" w:hAnsi="Lucida Sans" w:cs="Lucida Sans"/>
+          <w:sz w:val="24"/>
+          <w:szCs w:val="24"/>
+        </w:rPr>
+        <w:tab/>
       </w:r>
       <w:bookmarkStart w:id="0" w:name="_GoBack"/>
       <w:bookmarkEnd w:id="0"/>
-    </w:p>
-    <w:p>
-      <w:pPr>
-        <w:ind w:left="720" w:firstLine="720"/>
-        <w:jc w:val="both"/>
-        <w:rPr>
-          <w:rFonts w:ascii="Lucida Sans" w:hAnsi="Lucida Sans" w:cs="Lucida Sans"/>
-          <w:sz w:val="24"/>
-          <w:szCs w:val="24"/>
-        </w:rPr>
-      </w:pPr>
-      <w:r>
-        <w:rPr>
-          <w:rFonts w:ascii="Lucida Sans" w:hAnsi="Lucida Sans" w:cs="Lucida Sans"/>
-          <w:sz w:val="24"/>
-          <w:szCs w:val="24"/>
-        </w:rPr>
-        <w:t xml:space="preserve">We will take a leap and see some programming snippets and pseudo-code and analyse their complexity. </w:t>
-      </w:r>
     </w:p>
     <w:p>
       <w:pPr>

</xml_diff>

<commit_message>
Exercise 3 - Hello world
New exercise - Ex3.py added - Has simple functions.
Made changes to Python Primer DOC
</commit_message>
<xml_diff>
--- a/PYTHON PRIMER.docx
+++ b/PYTHON PRIMER.docx
@@ -2739,16 +2739,7 @@
           <w:sz w:val="24"/>
           <w:szCs w:val="24"/>
         </w:rPr>
-        <w:t>Polynomial – O(</w:t>
-      </w:r>
-      <w:proofErr w:type="spellStart"/>
-      <w:r>
-        <w:rPr>
-          <w:rFonts w:ascii="Lucida Sans" w:hAnsi="Lucida Sans" w:cs="Lucida Sans"/>
-          <w:sz w:val="24"/>
-          <w:szCs w:val="24"/>
-        </w:rPr>
-        <w:t>n</w:t>
+        <w:t>Polynomial – O(n</w:t>
       </w:r>
       <w:r>
         <w:rPr>
@@ -2759,7 +2750,6 @@
         </w:rPr>
         <w:t>k</w:t>
       </w:r>
-      <w:proofErr w:type="spellEnd"/>
       <w:r>
         <w:rPr>
           <w:rFonts w:ascii="Lucida Sans" w:hAnsi="Lucida Sans" w:cs="Lucida Sans"/>
@@ -2783,23 +2773,13 @@
           <w:szCs w:val="24"/>
         </w:rPr>
       </w:pPr>
-      <w:proofErr w:type="spellStart"/>
-      <w:r>
-        <w:rPr>
-          <w:rFonts w:ascii="Lucida Sans" w:hAnsi="Lucida Sans" w:cs="Lucida Sans"/>
-          <w:sz w:val="24"/>
-          <w:szCs w:val="24"/>
-        </w:rPr>
-        <w:t>Logarthmic</w:t>
-      </w:r>
-      <w:proofErr w:type="spellEnd"/>
-      <w:r>
-        <w:rPr>
-          <w:rFonts w:ascii="Lucida Sans" w:hAnsi="Lucida Sans" w:cs="Lucida Sans"/>
-          <w:sz w:val="24"/>
-          <w:szCs w:val="24"/>
-        </w:rPr>
-        <w:t xml:space="preserve"> – O(log n)</w:t>
+      <w:r>
+        <w:rPr>
+          <w:rFonts w:ascii="Lucida Sans" w:hAnsi="Lucida Sans" w:cs="Lucida Sans"/>
+          <w:sz w:val="24"/>
+          <w:szCs w:val="24"/>
+        </w:rPr>
+        <w:t>Logarthmic – O(log n)</w:t>
       </w:r>
     </w:p>
     <w:p>
@@ -2822,16 +2802,7 @@
           <w:sz w:val="24"/>
           <w:szCs w:val="24"/>
         </w:rPr>
-        <w:t>Exponential – O(</w:t>
-      </w:r>
-      <w:proofErr w:type="spellStart"/>
-      <w:r>
-        <w:rPr>
-          <w:rFonts w:ascii="Lucida Sans" w:hAnsi="Lucida Sans" w:cs="Lucida Sans"/>
-          <w:sz w:val="24"/>
-          <w:szCs w:val="24"/>
-        </w:rPr>
-        <w:t>k</w:t>
+        <w:t>Exponential – O(k</w:t>
       </w:r>
       <w:r>
         <w:rPr>
@@ -2842,7 +2813,6 @@
         </w:rPr>
         <w:t>n</w:t>
       </w:r>
-      <w:proofErr w:type="spellEnd"/>
       <w:r>
         <w:rPr>
           <w:rFonts w:ascii="Lucida Sans" w:hAnsi="Lucida Sans" w:cs="Lucida Sans"/>
@@ -2873,21 +2843,328 @@
     </w:p>
     <w:p>
       <w:pPr>
-        <w:jc w:val="both"/>
-        <w:rPr>
-          <w:rFonts w:ascii="Lucida Sans" w:hAnsi="Lucida Sans" w:cs="Lucida Sans"/>
-          <w:sz w:val="24"/>
-          <w:szCs w:val="24"/>
-        </w:rPr>
-      </w:pPr>
-      <w:r>
-        <w:rPr>
-          <w:rFonts w:ascii="Lucida Sans" w:hAnsi="Lucida Sans" w:cs="Lucida Sans"/>
+        <w:ind w:left="720" w:firstLine="720"/>
+        <w:jc w:val="both"/>
+        <w:rPr>
+          <w:rFonts w:ascii="Lucida Sans" w:hAnsi="Lucida Sans" w:cs="Lucida Sans"/>
+          <w:sz w:val="24"/>
+          <w:szCs w:val="24"/>
+        </w:rPr>
+      </w:pPr>
+    </w:p>
+    <w:p>
+      <w:pPr>
+        <w:ind w:left="720" w:firstLine="720"/>
+        <w:jc w:val="both"/>
+        <w:rPr>
+          <w:rFonts w:ascii="Lucida Sans" w:hAnsi="Lucida Sans" w:cs="Lucida Sans"/>
+          <w:sz w:val="24"/>
+          <w:szCs w:val="24"/>
+        </w:rPr>
+      </w:pPr>
+    </w:p>
+    <w:p>
+      <w:pPr>
+        <w:ind w:left="720" w:firstLine="720"/>
+        <w:jc w:val="both"/>
+        <w:rPr>
+          <w:rFonts w:ascii="Lucida Sans" w:hAnsi="Lucida Sans" w:cs="Lucida Sans"/>
+          <w:sz w:val="24"/>
+          <w:szCs w:val="24"/>
+        </w:rPr>
+      </w:pPr>
+    </w:p>
+    <w:p>
+      <w:pPr>
+        <w:ind w:left="720" w:firstLine="720"/>
+        <w:jc w:val="both"/>
+        <w:rPr>
+          <w:rFonts w:ascii="Lucida Sans" w:hAnsi="Lucida Sans" w:cs="Lucida Sans"/>
+          <w:sz w:val="24"/>
+          <w:szCs w:val="24"/>
+        </w:rPr>
+      </w:pPr>
+    </w:p>
+    <w:p>
+      <w:pPr>
+        <w:ind w:left="720" w:firstLine="720"/>
+        <w:jc w:val="both"/>
+        <w:rPr>
+          <w:rFonts w:ascii="Lucida Sans" w:hAnsi="Lucida Sans" w:cs="Lucida Sans"/>
+          <w:sz w:val="24"/>
+          <w:szCs w:val="24"/>
+        </w:rPr>
+      </w:pPr>
+    </w:p>
+    <w:p>
+      <w:pPr>
+        <w:ind w:left="720" w:firstLine="720"/>
+        <w:jc w:val="both"/>
+        <w:rPr>
+          <w:rFonts w:ascii="Lucida Sans" w:hAnsi="Lucida Sans" w:cs="Lucida Sans"/>
+          <w:sz w:val="24"/>
+          <w:szCs w:val="24"/>
+        </w:rPr>
+      </w:pPr>
+    </w:p>
+    <w:p>
+      <w:pPr>
+        <w:ind w:left="720" w:firstLine="720"/>
+        <w:jc w:val="both"/>
+        <w:rPr>
+          <w:rFonts w:ascii="Lucida Sans" w:hAnsi="Lucida Sans" w:cs="Lucida Sans"/>
+          <w:sz w:val="24"/>
+          <w:szCs w:val="24"/>
+        </w:rPr>
+      </w:pPr>
+    </w:p>
+    <w:p>
+      <w:pPr>
+        <w:ind w:left="720" w:firstLine="720"/>
+        <w:jc w:val="both"/>
+        <w:rPr>
+          <w:rFonts w:ascii="Lucida Sans" w:hAnsi="Lucida Sans" w:cs="Lucida Sans"/>
+          <w:sz w:val="24"/>
+          <w:szCs w:val="24"/>
+        </w:rPr>
+      </w:pPr>
+    </w:p>
+    <w:p>
+      <w:pPr>
+        <w:ind w:left="720" w:firstLine="720"/>
+        <w:jc w:val="both"/>
+        <w:rPr>
+          <w:rFonts w:ascii="Lucida Sans" w:hAnsi="Lucida Sans" w:cs="Lucida Sans"/>
+          <w:sz w:val="24"/>
+          <w:szCs w:val="24"/>
+        </w:rPr>
+      </w:pPr>
+    </w:p>
+    <w:p>
+      <w:pPr>
+        <w:ind w:left="720" w:firstLine="720"/>
+        <w:jc w:val="both"/>
+        <w:rPr>
+          <w:rFonts w:ascii="Lucida Sans" w:hAnsi="Lucida Sans" w:cs="Lucida Sans"/>
+          <w:sz w:val="24"/>
+          <w:szCs w:val="24"/>
+        </w:rPr>
+      </w:pPr>
+    </w:p>
+    <w:p>
+      <w:pPr>
+        <w:ind w:left="720" w:firstLine="720"/>
+        <w:jc w:val="both"/>
+        <w:rPr>
+          <w:rFonts w:ascii="Lucida Sans" w:hAnsi="Lucida Sans" w:cs="Lucida Sans"/>
+          <w:sz w:val="24"/>
+          <w:szCs w:val="24"/>
+        </w:rPr>
+      </w:pPr>
+    </w:p>
+    <w:p>
+      <w:pPr>
+        <w:ind w:left="720" w:firstLine="720"/>
+        <w:jc w:val="both"/>
+        <w:rPr>
+          <w:rFonts w:ascii="Lucida Sans" w:hAnsi="Lucida Sans" w:cs="Lucida Sans"/>
+          <w:sz w:val="24"/>
+          <w:szCs w:val="24"/>
+        </w:rPr>
+      </w:pPr>
+    </w:p>
+    <w:p>
+      <w:pPr>
+        <w:ind w:left="720" w:firstLine="720"/>
+        <w:jc w:val="both"/>
+        <w:rPr>
+          <w:rFonts w:ascii="Lucida Sans" w:hAnsi="Lucida Sans" w:cs="Lucida Sans"/>
+          <w:sz w:val="24"/>
+          <w:szCs w:val="24"/>
+        </w:rPr>
+      </w:pPr>
+    </w:p>
+    <w:p>
+      <w:pPr>
+        <w:ind w:left="720" w:firstLine="720"/>
+        <w:jc w:val="both"/>
+        <w:rPr>
+          <w:rFonts w:ascii="Lucida Sans" w:hAnsi="Lucida Sans" w:cs="Lucida Sans"/>
+          <w:sz w:val="24"/>
+          <w:szCs w:val="24"/>
+        </w:rPr>
+      </w:pPr>
+    </w:p>
+    <w:p>
+      <w:pPr>
+        <w:ind w:left="720" w:firstLine="720"/>
+        <w:jc w:val="both"/>
+        <w:rPr>
+          <w:rFonts w:ascii="Lucida Sans" w:hAnsi="Lucida Sans" w:cs="Lucida Sans"/>
+          <w:sz w:val="24"/>
+          <w:szCs w:val="24"/>
+        </w:rPr>
+      </w:pPr>
+    </w:p>
+    <w:p>
+      <w:pPr>
+        <w:ind w:left="720" w:firstLine="720"/>
+        <w:jc w:val="both"/>
+        <w:rPr>
+          <w:rFonts w:ascii="Lucida Sans" w:hAnsi="Lucida Sans" w:cs="Lucida Sans"/>
+          <w:sz w:val="24"/>
+          <w:szCs w:val="24"/>
+        </w:rPr>
+      </w:pPr>
+    </w:p>
+    <w:p>
+      <w:pPr>
+        <w:ind w:left="720" w:firstLine="720"/>
+        <w:jc w:val="both"/>
+        <w:rPr>
+          <w:rFonts w:ascii="Lucida Sans" w:hAnsi="Lucida Sans" w:cs="Lucida Sans"/>
+          <w:sz w:val="24"/>
+          <w:szCs w:val="24"/>
+        </w:rPr>
+      </w:pPr>
+    </w:p>
+    <w:p>
+      <w:pPr>
+        <w:ind w:left="720" w:firstLine="720"/>
+        <w:jc w:val="both"/>
+        <w:rPr>
+          <w:rFonts w:ascii="Lucida Sans" w:hAnsi="Lucida Sans" w:cs="Lucida Sans"/>
+          <w:sz w:val="24"/>
+          <w:szCs w:val="24"/>
+        </w:rPr>
+      </w:pPr>
+    </w:p>
+    <w:p>
+      <w:pPr>
+        <w:ind w:left="720" w:firstLine="720"/>
+        <w:jc w:val="both"/>
+        <w:rPr>
+          <w:rFonts w:ascii="Lucida Sans" w:hAnsi="Lucida Sans" w:cs="Lucida Sans"/>
+          <w:sz w:val="24"/>
+          <w:szCs w:val="24"/>
+        </w:rPr>
+      </w:pPr>
+    </w:p>
+    <w:p>
+      <w:pPr>
+        <w:ind w:left="720" w:firstLine="720"/>
+        <w:jc w:val="both"/>
+        <w:rPr>
+          <w:rFonts w:ascii="Lucida Sans" w:hAnsi="Lucida Sans" w:cs="Lucida Sans"/>
+          <w:sz w:val="24"/>
+          <w:szCs w:val="24"/>
+        </w:rPr>
+      </w:pPr>
+    </w:p>
+    <w:p>
+      <w:pPr>
+        <w:ind w:left="720" w:firstLine="720"/>
+        <w:jc w:val="both"/>
+        <w:rPr>
+          <w:rFonts w:ascii="Lucida Sans" w:hAnsi="Lucida Sans" w:cs="Lucida Sans"/>
+          <w:sz w:val="24"/>
+          <w:szCs w:val="24"/>
+        </w:rPr>
+      </w:pPr>
+    </w:p>
+    <w:p>
+      <w:pPr>
+        <w:ind w:left="720" w:firstLine="720"/>
+        <w:jc w:val="both"/>
+        <w:rPr>
+          <w:rFonts w:ascii="Lucida Sans" w:hAnsi="Lucida Sans" w:cs="Lucida Sans"/>
+          <w:sz w:val="24"/>
+          <w:szCs w:val="24"/>
+        </w:rPr>
+      </w:pPr>
+    </w:p>
+    <w:p>
+      <w:pPr>
+        <w:ind w:left="720" w:firstLine="720"/>
+        <w:jc w:val="both"/>
+        <w:rPr>
+          <w:rFonts w:ascii="Lucida Sans" w:hAnsi="Lucida Sans" w:cs="Lucida Sans"/>
+          <w:sz w:val="24"/>
+          <w:szCs w:val="24"/>
+        </w:rPr>
+      </w:pPr>
+    </w:p>
+    <w:p>
+      <w:pPr>
+        <w:jc w:val="both"/>
+        <w:rPr>
+          <w:rFonts w:ascii="Lucida Sans" w:hAnsi="Lucida Sans" w:cs="Lucida Sans"/>
+          <w:b/>
+          <w:sz w:val="24"/>
+          <w:szCs w:val="24"/>
+        </w:rPr>
+      </w:pPr>
+      <w:r>
+        <w:rPr>
+          <w:rFonts w:ascii="Lucida Sans" w:hAnsi="Lucida Sans" w:cs="Lucida Sans"/>
+          <w:b/>
+          <w:sz w:val="24"/>
+          <w:szCs w:val="24"/>
+        </w:rPr>
+        <w:lastRenderedPageBreak/>
+        <w:t>INTRODUCTION TO PYTHON – HELLO WORLD AND THE FUNCTIONAL STYLE</w:t>
+      </w:r>
+    </w:p>
+    <w:p>
+      <w:pPr>
+        <w:jc w:val="both"/>
+        <w:rPr>
+          <w:rFonts w:ascii="Lucida Sans" w:hAnsi="Lucida Sans" w:cs="Lucida Sans"/>
+          <w:sz w:val="24"/>
+          <w:szCs w:val="24"/>
+        </w:rPr>
+      </w:pPr>
+      <w:r>
+        <w:rPr>
+          <w:rFonts w:ascii="Lucida Sans" w:hAnsi="Lucida Sans" w:cs="Lucida Sans"/>
+          <w:b/>
           <w:sz w:val="24"/>
           <w:szCs w:val="24"/>
         </w:rPr>
         <w:tab/>
       </w:r>
+      <w:r>
+        <w:rPr>
+          <w:rFonts w:ascii="Lucida Sans" w:hAnsi="Lucida Sans" w:cs="Lucida Sans"/>
+          <w:sz w:val="24"/>
+          <w:szCs w:val="24"/>
+        </w:rPr>
+        <w:t xml:space="preserve">Python is a high level general-purpose programming language. </w:t>
+      </w:r>
+      <w:r>
+        <w:rPr>
+          <w:rFonts w:ascii="Lucida Sans" w:hAnsi="Lucida Sans" w:cs="Lucida Sans"/>
+          <w:sz w:val="24"/>
+          <w:szCs w:val="24"/>
+        </w:rPr>
+        <w:t xml:space="preserve">It supports various styles of programming – object oriented, structural and functional. </w:t>
+      </w:r>
+      <w:r>
+        <w:rPr>
+          <w:rFonts w:ascii="Lucida Sans" w:hAnsi="Lucida Sans" w:cs="Lucida Sans"/>
+          <w:sz w:val="24"/>
+          <w:szCs w:val="24"/>
+        </w:rPr>
+        <w:t xml:space="preserve">The main philosophy followed in Python is the emphasis on simplicity of code. </w:t>
+      </w:r>
+      <w:r>
+        <w:rPr>
+          <w:rFonts w:ascii="Lucida Sans" w:hAnsi="Lucida Sans" w:cs="Lucida Sans"/>
+          <w:sz w:val="24"/>
+          <w:szCs w:val="24"/>
+        </w:rPr>
+        <w:t>In any place, simple understandable code is preferred.</w:t>
+      </w:r>
     </w:p>
     <w:p>
       <w:pPr>
@@ -2905,9 +3182,132 @@
           <w:szCs w:val="24"/>
         </w:rPr>
         <w:tab/>
+        <w:t xml:space="preserve">Python has a great support for functions. Functions are treated as first-class objects i.e. you can pass functions like objects. </w:t>
+      </w:r>
+      <w:r>
+        <w:rPr>
+          <w:rFonts w:ascii="Lucida Sans" w:hAnsi="Lucida Sans" w:cs="Lucida Sans"/>
+          <w:sz w:val="24"/>
+          <w:szCs w:val="24"/>
+        </w:rPr>
+        <w:t xml:space="preserve">Why do we emphasize on </w:t>
+      </w:r>
+      <w:r>
+        <w:rPr>
+          <w:rFonts w:ascii="Lucida Sans" w:hAnsi="Lucida Sans" w:cs="Lucida Sans"/>
+          <w:sz w:val="24"/>
+          <w:szCs w:val="24"/>
+        </w:rPr>
+        <w:t>functions? Because they can act as a basic block of any large program.</w:t>
+      </w:r>
+      <w:r>
+        <w:rPr>
+          <w:rFonts w:ascii="Lucida Sans" w:hAnsi="Lucida Sans" w:cs="Lucida Sans"/>
+          <w:sz w:val="24"/>
+          <w:szCs w:val="24"/>
+        </w:rPr>
+        <w:t xml:space="preserve"> If we design functions with the UNIX philosophy i.e. a function must do only one thing and do it well, we can write good code. </w:t>
+      </w:r>
+    </w:p>
+    <w:p>
+      <w:pPr>
+        <w:jc w:val="both"/>
+        <w:rPr>
+          <w:rFonts w:ascii="Lucida Sans" w:hAnsi="Lucida Sans" w:cs="Lucida Sans"/>
+          <w:sz w:val="24"/>
+          <w:szCs w:val="24"/>
+        </w:rPr>
+      </w:pPr>
+      <w:r>
+        <w:rPr>
+          <w:rFonts w:ascii="Lucida Sans" w:hAnsi="Lucida Sans" w:cs="Lucida Sans"/>
+          <w:sz w:val="24"/>
+          <w:szCs w:val="24"/>
+        </w:rPr>
+        <w:tab/>
+        <w:t>Before we start any kind of programming, there are two things we must focus on – modularity and error handling</w:t>
+      </w:r>
+      <w:r>
+        <w:rPr>
+          <w:rFonts w:ascii="Lucida Sans" w:hAnsi="Lucida Sans" w:cs="Lucida Sans"/>
+          <w:sz w:val="24"/>
+          <w:szCs w:val="24"/>
+        </w:rPr>
+        <w:t>.</w:t>
+      </w:r>
+      <w:r>
+        <w:rPr>
+          <w:rFonts w:ascii="Lucida Sans" w:hAnsi="Lucida Sans" w:cs="Lucida Sans"/>
+          <w:sz w:val="24"/>
+          <w:szCs w:val="24"/>
+        </w:rPr>
+        <w:t xml:space="preserve"> Modularity is done with functions; error handling with try-except blocks. We will use these principles from the very beginning to make sure we get used to it. </w:t>
+      </w:r>
+    </w:p>
+    <w:p>
+      <w:pPr>
+        <w:jc w:val="both"/>
+        <w:rPr>
+          <w:rFonts w:ascii="Lucida Sans" w:hAnsi="Lucida Sans" w:cs="Lucida Sans"/>
+          <w:sz w:val="24"/>
+          <w:szCs w:val="24"/>
+        </w:rPr>
+      </w:pPr>
+      <w:r>
+        <w:rPr>
+          <w:rFonts w:ascii="Lucida Sans" w:hAnsi="Lucida Sans" w:cs="Lucida Sans"/>
+          <w:sz w:val="24"/>
+          <w:szCs w:val="24"/>
+        </w:rPr>
+        <w:tab/>
+        <w:t xml:space="preserve">Whatever we are going to write, we’ll make it generic and modular. We will handle all possible exceptions in all stages. </w:t>
+      </w:r>
+      <w:r>
+        <w:rPr>
+          <w:rFonts w:ascii="Lucida Sans" w:hAnsi="Lucida Sans" w:cs="Lucida Sans"/>
+          <w:sz w:val="24"/>
+          <w:szCs w:val="24"/>
+        </w:rPr>
+        <w:t xml:space="preserve">In addition, we must also document our functions and operations. </w:t>
       </w:r>
       <w:bookmarkStart w:id="0" w:name="_GoBack"/>
       <w:bookmarkEnd w:id="0"/>
+    </w:p>
+    <w:p>
+      <w:pPr>
+        <w:jc w:val="both"/>
+        <w:rPr>
+          <w:rFonts w:ascii="Lucida Sans" w:hAnsi="Lucida Sans" w:cs="Lucida Sans"/>
+          <w:sz w:val="24"/>
+          <w:szCs w:val="24"/>
+        </w:rPr>
+      </w:pPr>
+      <w:r>
+        <w:rPr>
+          <w:rFonts w:ascii="Lucida Sans" w:hAnsi="Lucida Sans" w:cs="Lucida Sans"/>
+          <w:sz w:val="24"/>
+          <w:szCs w:val="24"/>
+        </w:rPr>
+        <w:tab/>
+      </w:r>
+    </w:p>
+    <w:p>
+      <w:pPr>
+        <w:jc w:val="both"/>
+        <w:rPr>
+          <w:rFonts w:ascii="Lucida Sans" w:hAnsi="Lucida Sans" w:cs="Lucida Sans"/>
+          <w:sz w:val="24"/>
+          <w:szCs w:val="24"/>
+        </w:rPr>
+      </w:pPr>
+      <w:r>
+        <w:rPr>
+          <w:rFonts w:ascii="Lucida Sans" w:hAnsi="Lucida Sans" w:cs="Lucida Sans"/>
+          <w:sz w:val="24"/>
+          <w:szCs w:val="24"/>
+        </w:rPr>
+        <w:tab/>
+      </w:r>
     </w:p>
     <w:p>
       <w:pPr>

</xml_diff>